<commit_message>
Added ads figs and started tex chapter 2
</commit_message>
<xml_diff>
--- a/word/RF and Microwave Measurement/Radio Frequency and Microwave Measurements.docx
+++ b/word/RF and Microwave Measurement/Radio Frequency and Microwave Measurements.docx
@@ -62,7 +62,19 @@
         <w:t>amplitude</w:t>
       </w:r>
       <w:r>
-        <w:t>. To achieve this effectively, components are typically designed with high input impedance and low output impedance. With RF systems, circuit components and interconnects can be of the order of a quarter-wavelength in length, and therefore signals must be treated as electromagnetic waves to account for different behaviour</w:t>
+        <w:t xml:space="preserve">. To achieve this effectively, components are typically designed with high input impedance and low output impedance. With RF systems, </w:t>
+      </w:r>
+      <w:r>
+        <w:t xml:space="preserve">where </w:t>
+      </w:r>
+      <w:r>
+        <w:t xml:space="preserve">circuit components and interconnects can be of the order of a quarter-wavelength in length, signals must be treated as electromagnetic waves to </w:t>
+      </w:r>
+      <w:r>
+        <w:t>predict their</w:t>
+      </w:r>
+      <w:r>
+        <w:t xml:space="preserve"> different behaviour</w:t>
       </w:r>
       <w:r>
         <w:t xml:space="preserve"> at these frequencies</w:t>
@@ -76,13 +88,43 @@
         <w:t>When a travelling wave encounters</w:t>
       </w:r>
       <w:r>
-        <w:t xml:space="preserve"> a discontinuity in impedance, such as a cable connector or on-wafer structure, some of the power in the wave is reflected. The amount of reflected </w:t>
-      </w:r>
-      <w:r>
-        <w:t xml:space="preserve">power is proportional to the size of the impedance mismatch between each side of the discontinuity. Hence, for RF systems, the transmission of power </w:t>
-      </w:r>
-      <w:r>
-        <w:t>is the focus of the circuit designer. The measurement of power flowing through a transmission line is complicated by three key factors. Firstly, because the waves are travelling, the instantaneous voltage at any point on the transmission line will vary between the peak-to-peak values of the wave. Secondly, there are waves travelling in both directions along the transmission line which must be measured separately. Finally, the power of the wave is a complex quantity which consists of both magnitude and phase.</w:t>
+        <w:t xml:space="preserve"> a discontinuity in impedance, such as a cable</w:t>
+      </w:r>
+      <w:r>
+        <w:t>,</w:t>
+      </w:r>
+      <w:r>
+        <w:t xml:space="preserve"> connector or on-wafer structure, </w:t>
+      </w:r>
+      <w:r>
+        <w:t>a fraction</w:t>
+      </w:r>
+      <w:r>
+        <w:t xml:space="preserve"> of the </w:t>
+      </w:r>
+      <w:r>
+        <w:t xml:space="preserve">incident </w:t>
+      </w:r>
+      <w:r>
+        <w:t xml:space="preserve">power in the wave is reflected. The amount of reflected </w:t>
+      </w:r>
+      <w:r>
+        <w:t xml:space="preserve">power is proportional to the size of the impedance mismatch between each side of the discontinuity. Hence, for RF systems, the </w:t>
+      </w:r>
+      <w:r>
+        <w:t xml:space="preserve">efficient </w:t>
+      </w:r>
+      <w:r>
+        <w:t xml:space="preserve">transmission of power </w:t>
+      </w:r>
+      <w:r>
+        <w:t xml:space="preserve">is the focus of the circuit designer. The measurement of power flowing through a transmission line is complicated by three key factors. Firstly, because the waves are travelling, the instantaneous voltage at any point on the transmission line will vary between the peak-to-peak </w:t>
+      </w:r>
+      <w:r>
+        <w:t>amplitude</w:t>
+      </w:r>
+      <w:r>
+        <w:t xml:space="preserve"> of the wave. Secondly, there are waves travelling in both directions along the transmission line which must be measured separately. Finally, the power of the wave is a complex quantity which consists of both magnitude and phase.</w:t>
       </w:r>
     </w:p>
     <w:p>
@@ -90,7 +132,15 @@
         <w:t xml:space="preserve">To perform these measurements, </w:t>
       </w:r>
       <w:r>
-        <w:t>a specialist instrument called a vector network analyser</w:t>
+        <w:t>a specialis</w:t>
+      </w:r>
+      <w:r>
+        <w:t>ed</w:t>
+      </w:r>
+      <w:bookmarkStart w:id="0" w:name="_GoBack"/>
+      <w:bookmarkEnd w:id="0"/>
+      <w:r>
+        <w:t xml:space="preserve"> instrument called a vector network analyser</w:t>
       </w:r>
       <w:r>
         <w:t xml:space="preserve"> (VNA)</w:t>
@@ -1330,16 +1380,34 @@
     <w:p/>
     <w:p>
       <w:r>
-        <w:t xml:space="preserve">Because </w:t>
-      </w:r>
-      <w:r>
-        <w:t xml:space="preserve">optimal transmission in </w:t>
+        <w:t>O</w:t>
+      </w:r>
+      <w:r>
+        <w:t xml:space="preserve">ptimal transmission in </w:t>
       </w:r>
       <w:r>
         <w:t xml:space="preserve">microwave systems </w:t>
       </w:r>
       <w:r>
-        <w:t>require impedance matching between components, it is inevitable that some power will be reflected in a two-port device. Therefore</w:t>
+        <w:t>require</w:t>
+      </w:r>
+      <w:r>
+        <w:t>s</w:t>
+      </w:r>
+      <w:r>
+        <w:t xml:space="preserve"> impedance matching between components, </w:t>
+      </w:r>
+      <w:r>
+        <w:t xml:space="preserve">and </w:t>
+      </w:r>
+      <w:r>
+        <w:t xml:space="preserve">it is inevitable that </w:t>
+      </w:r>
+      <w:r>
+        <w:t xml:space="preserve">this matching will not be perfect and so </w:t>
+      </w:r>
+      <w:r>
+        <w:t>some power will be reflected in a two-port device. Therefore</w:t>
       </w:r>
       <w:r>
         <w:t>,</w:t>
@@ -1900,12 +1968,7 @@
         <w:t xml:space="preserve">The result of these differences is that the measurement </w:t>
       </w:r>
       <w:r>
-        <w:t>requirements for nonlinear devices are considerably larger than for linear devices. The nonlinear dependencies on stimulus power and phase means that ratioed measurements no longer fully capture the device response, and absolute measurements of the magnitude and phase of both the incident and scattered waves is required. The production of scattered waves at frequencies different to those in the stimulus demands an additional dimension of measurements. In contrast to These complications must be met with changes to both the measurement system and the me</w:t>
-      </w:r>
-      <w:bookmarkStart w:id="0" w:name="_GoBack"/>
-      <w:bookmarkEnd w:id="0"/>
-      <w:r>
-        <w:t>thod of storing the results.</w:t>
+        <w:t>requirements for nonlinear devices are considerably larger than for linear devices. The nonlinear dependencies on stimulus power and phase means that ratioed measurements no longer fully capture the device response, and absolute measurements of the magnitude and phase of both the incident and scattered waves is required. The production of scattered waves at frequencies different to those in the stimulus demands an additional dimension of measurements. In contrast to These complications must be met with changes to both the measurement system and the method of storing the results.</w:t>
       </w:r>
     </w:p>
     <w:p>
@@ -2867,7 +2930,10 @@
         </w:numPr>
       </w:pPr>
       <w:r>
-        <w:t>Reflection tracking (T) accounts for nonlinearities and any lack of flatness in the source and receivers of the VNA (CHECK).</w:t>
+        <w:t xml:space="preserve">Reflection tracking (T) </w:t>
+      </w:r>
+      <w:r>
+        <w:t>characterises the insertion loss of the couplers and other measurement components between the reference receiver and the test receiver.</w:t>
       </w:r>
     </w:p>
     <w:p>
@@ -3010,6 +3076,35 @@
       </w:pPr>
       <w:r>
         <w:t>References</w:t>
+      </w:r>
+    </w:p>
+    <w:p>
+      <w:r>
+        <w:t xml:space="preserve">Need to reference: </w:t>
+      </w:r>
+      <w:proofErr w:type="spellStart"/>
+      <w:r>
+        <w:t>Pozar</w:t>
+      </w:r>
+      <w:proofErr w:type="spellEnd"/>
+      <w:r>
+        <w:t xml:space="preserve">, IET book, </w:t>
+      </w:r>
+      <w:proofErr w:type="spellStart"/>
+      <w:r>
+        <w:t>Teppati</w:t>
+      </w:r>
+      <w:proofErr w:type="spellEnd"/>
+      <w:r>
+        <w:t xml:space="preserve"> book, Rohde Schwarz VNA book, Dr </w:t>
+      </w:r>
+      <w:proofErr w:type="spellStart"/>
+      <w:r>
+        <w:t>joel</w:t>
+      </w:r>
+      <w:proofErr w:type="spellEnd"/>
+      <w:r>
+        <w:t xml:space="preserve"> book, Roblin book.</w:t>
       </w:r>
     </w:p>
     <w:p>

</xml_diff>